<commit_message>
Restructure and added interrupts to fastclk version
</commit_message>
<xml_diff>
--- a/Z80 Roadmap.docx
+++ b/Z80 Roadmap.docx
@@ -851,36 +851,162 @@
         </w:numPr>
         <w:jc w:val="both"/>
         <w:rPr>
-          <w:sz w:val="24"/>
-          <w:szCs w:val="24"/>
-        </w:rPr>
-      </w:pPr>
+          <w:b/>
+          <w:noProof/>
+          <w:color w:val="00B050"/>
+          <w:sz w:val="24"/>
+          <w:szCs w:val="24"/>
+        </w:rPr>
+      </w:pPr>
+      <w:r>
+        <w:rPr>
+          <w:b/>
+          <w:noProof/>
+          <w:color w:val="00B050"/>
+          <w:sz w:val="24"/>
+          <w:szCs w:val="24"/>
+        </w:rPr>
+        <w:t>Створити функції для зручного запису бінарного файлу зразу в пам’ять: ZPC_WriteProgram() та ін.</w:t>
+      </w:r>
+    </w:p>
+    <w:p>
+      <w:pPr>
+        <w:pStyle w:val="a3"/>
+        <w:numPr>
+          <w:ilvl w:val="1"/>
+          <w:numId w:val="5"/>
+        </w:numPr>
+        <w:jc w:val="both"/>
+        <w:rPr>
+          <w:b/>
+          <w:noProof/>
+          <w:color w:val="00B050"/>
+          <w:sz w:val="24"/>
+          <w:szCs w:val="24"/>
+        </w:rPr>
+      </w:pPr>
+      <w:r>
+        <w:rPr>
+          <w:b/>
+          <w:noProof/>
+          <w:color w:val="00B050"/>
+          <w:sz w:val="24"/>
+          <w:szCs w:val="24"/>
+        </w:rPr>
+        <w:t>Прослуховуванння через серійний порт: ZPC_Listen()</w:t>
+      </w:r>
+    </w:p>
+    <w:p>
+      <w:pPr>
+        <w:ind w:left="1080"/>
+        <w:jc w:val="both"/>
+        <w:rPr>
+          <w:noProof/>
+          <w:sz w:val="24"/>
+          <w:szCs w:val="24"/>
+        </w:rPr>
+      </w:pPr>
+    </w:p>
+    <w:p>
+      <w:pPr>
+        <w:pStyle w:val="a3"/>
+        <w:numPr>
+          <w:ilvl w:val="0"/>
+          <w:numId w:val="10"/>
+        </w:numPr>
+        <w:jc w:val="both"/>
+        <w:rPr>
+          <w:b/>
+          <w:bCs/>
+          <w:sz w:val="24"/>
+          <w:szCs w:val="24"/>
+        </w:rPr>
+      </w:pPr>
+      <w:r>
+        <w:rPr>
+          <w:b/>
+          <w:bCs/>
+          <w:noProof/>
+          <w:sz w:val="24"/>
+          <w:szCs w:val="24"/>
+        </w:rPr>
+        <w:t>Компілятори/Мови програмування: спробувати навчитися використовувати один з компіляторів для Z80, або ж створити свій (?)</w:t>
+      </w:r>
+    </w:p>
+    <w:p>
+      <w:pPr>
+        <w:pStyle w:val="a3"/>
+        <w:numPr>
+          <w:ilvl w:val="1"/>
+          <w:numId w:val="2"/>
+        </w:numPr>
+        <w:jc w:val="both"/>
+        <w:rPr>
+          <w:b/>
+          <w:noProof/>
+          <w:color w:val="00B050"/>
+          <w:sz w:val="24"/>
+          <w:szCs w:val="24"/>
+        </w:rPr>
+      </w:pPr>
+      <w:r>
+        <w:rPr>
+          <w:b/>
+          <w:noProof/>
+          <w:color w:val="00B050"/>
+          <w:sz w:val="24"/>
+          <w:szCs w:val="24"/>
+        </w:rPr>
+        <w:t>Розглянути існуючі компілятори, спробувати кілька з них</w:t>
+      </w:r>
+    </w:p>
+    <w:p>
+      <w:pPr>
+        <w:ind w:left="720"/>
+        <w:jc w:val="both"/>
+        <w:rPr>
+          <w:noProof/>
+          <w:sz w:val="24"/>
+          <w:szCs w:val="24"/>
+        </w:rPr>
+      </w:pPr>
+    </w:p>
+    <w:p>
+      <w:pPr>
+        <w:pStyle w:val="a3"/>
+        <w:numPr>
+          <w:ilvl w:val="0"/>
+          <w:numId w:val="10"/>
+        </w:numPr>
+        <w:jc w:val="both"/>
+        <w:rPr>
+          <w:b/>
+          <w:bCs/>
+          <w:sz w:val="24"/>
+          <w:szCs w:val="24"/>
+        </w:rPr>
+      </w:pPr>
+      <w:r>
+        <w:rPr>
+          <w:b/>
+          <w:bCs/>
+          <w:noProof/>
+          <w:sz w:val="24"/>
+          <w:szCs w:val="24"/>
+        </w:rPr>
+        <w:t>Спробувати розібрат</w:t>
+      </w:r>
       <w:bookmarkStart w:id="0" w:name="_GoBack"/>
       <w:bookmarkEnd w:id="0"/>
       <w:r>
         <w:rPr>
-          <w:noProof/>
-          <w:sz w:val="24"/>
-          <w:szCs w:val="24"/>
-        </w:rPr>
-        <w:t xml:space="preserve">Створити функції для зручного запису бінарного файлу зразу в пам’ять: </w:t>
-      </w:r>
-      <w:r>
-        <w:rPr>
-          <w:noProof/>
-          <w:sz w:val="24"/>
-          <w:szCs w:val="24"/>
-          <w:u w:val="single"/>
-        </w:rPr>
-        <w:t>ZPC_WriteProgram()</w:t>
-      </w:r>
-      <w:r>
-        <w:rPr>
-          <w:noProof/>
-          <w:sz w:val="24"/>
-          <w:szCs w:val="24"/>
-        </w:rPr>
-        <w:t xml:space="preserve"> та ін.</w:t>
+          <w:b/>
+          <w:bCs/>
+          <w:noProof/>
+          <w:sz w:val="24"/>
+          <w:szCs w:val="24"/>
+        </w:rPr>
+        <w:t>ися з тим, як встановити OS(наприклад CP/M), або як написати свою (?)</w:t>
       </w:r>
     </w:p>
     <w:p>
@@ -888,30 +1014,21 @@
         <w:pStyle w:val="a3"/>
         <w:numPr>
           <w:ilvl w:val="1"/>
-          <w:numId w:val="5"/>
-        </w:numPr>
-        <w:jc w:val="both"/>
-        <w:rPr>
-          <w:sz w:val="24"/>
-          <w:szCs w:val="24"/>
-        </w:rPr>
-      </w:pPr>
-      <w:r>
-        <w:rPr>
-          <w:noProof/>
-          <w:sz w:val="24"/>
-          <w:szCs w:val="24"/>
-        </w:rPr>
-        <w:t xml:space="preserve">Прослуховуванння через серійний порт: </w:t>
-      </w:r>
-      <w:r>
-        <w:rPr>
-          <w:noProof/>
-          <w:sz w:val="24"/>
-          <w:szCs w:val="24"/>
-          <w:u w:val="single"/>
-        </w:rPr>
-        <w:t>ZPC_Listen()</w:t>
+          <w:numId w:val="4"/>
+        </w:numPr>
+        <w:jc w:val="both"/>
+        <w:rPr>
+          <w:sz w:val="24"/>
+          <w:szCs w:val="24"/>
+        </w:rPr>
+      </w:pPr>
+      <w:r>
+        <w:rPr>
+          <w:noProof/>
+          <w:sz w:val="24"/>
+          <w:szCs w:val="24"/>
+        </w:rPr>
+        <w:t>Детальніше розібратися з тим, як це організовано на інших комп’ютерах на Z80</w:t>
       </w:r>
     </w:p>
     <w:p>
@@ -948,124 +1065,6 @@
           <w:sz w:val="24"/>
           <w:szCs w:val="24"/>
         </w:rPr>
-        <w:t>Компілятори/Мови програмування: спробувати навчитися використовувати один з компіляторів для Z80, або ж створити свій (?)</w:t>
-      </w:r>
-    </w:p>
-    <w:p>
-      <w:pPr>
-        <w:pStyle w:val="a3"/>
-        <w:numPr>
-          <w:ilvl w:val="1"/>
-          <w:numId w:val="2"/>
-        </w:numPr>
-        <w:jc w:val="both"/>
-        <w:rPr>
-          <w:sz w:val="24"/>
-          <w:szCs w:val="24"/>
-        </w:rPr>
-      </w:pPr>
-      <w:r>
-        <w:rPr>
-          <w:noProof/>
-          <w:sz w:val="24"/>
-          <w:szCs w:val="24"/>
-        </w:rPr>
-        <w:t>Розглянути існуючі компілятори, спробувати кілька з них</w:t>
-      </w:r>
-    </w:p>
-    <w:p>
-      <w:pPr>
-        <w:ind w:left="720"/>
-        <w:jc w:val="both"/>
-        <w:rPr>
-          <w:noProof/>
-          <w:sz w:val="24"/>
-          <w:szCs w:val="24"/>
-        </w:rPr>
-      </w:pPr>
-    </w:p>
-    <w:p>
-      <w:pPr>
-        <w:pStyle w:val="a3"/>
-        <w:numPr>
-          <w:ilvl w:val="0"/>
-          <w:numId w:val="10"/>
-        </w:numPr>
-        <w:jc w:val="both"/>
-        <w:rPr>
-          <w:b/>
-          <w:bCs/>
-          <w:sz w:val="24"/>
-          <w:szCs w:val="24"/>
-        </w:rPr>
-      </w:pPr>
-      <w:r>
-        <w:rPr>
-          <w:b/>
-          <w:bCs/>
-          <w:noProof/>
-          <w:sz w:val="24"/>
-          <w:szCs w:val="24"/>
-        </w:rPr>
-        <w:t>Спробувати розібратися з тим, як встановити OS(наприклад CP/M), або як написати свою (?)</w:t>
-      </w:r>
-    </w:p>
-    <w:p>
-      <w:pPr>
-        <w:pStyle w:val="a3"/>
-        <w:numPr>
-          <w:ilvl w:val="1"/>
-          <w:numId w:val="4"/>
-        </w:numPr>
-        <w:jc w:val="both"/>
-        <w:rPr>
-          <w:sz w:val="24"/>
-          <w:szCs w:val="24"/>
-        </w:rPr>
-      </w:pPr>
-      <w:r>
-        <w:rPr>
-          <w:noProof/>
-          <w:sz w:val="24"/>
-          <w:szCs w:val="24"/>
-        </w:rPr>
-        <w:t>Детальніше розібратися з тим, як це організовано на інших комп’ютерах на Z80</w:t>
-      </w:r>
-    </w:p>
-    <w:p>
-      <w:pPr>
-        <w:ind w:left="1080"/>
-        <w:jc w:val="both"/>
-        <w:rPr>
-          <w:noProof/>
-          <w:sz w:val="24"/>
-          <w:szCs w:val="24"/>
-        </w:rPr>
-      </w:pPr>
-    </w:p>
-    <w:p>
-      <w:pPr>
-        <w:pStyle w:val="a3"/>
-        <w:numPr>
-          <w:ilvl w:val="0"/>
-          <w:numId w:val="10"/>
-        </w:numPr>
-        <w:jc w:val="both"/>
-        <w:rPr>
-          <w:b/>
-          <w:bCs/>
-          <w:sz w:val="24"/>
-          <w:szCs w:val="24"/>
-        </w:rPr>
-      </w:pPr>
-      <w:r>
-        <w:rPr>
-          <w:b/>
-          <w:bCs/>
-          <w:noProof/>
-          <w:sz w:val="24"/>
-          <w:szCs w:val="24"/>
-        </w:rPr>
         <w:t>Ввід/Вивід: Клавіатура та VGA-вихід (?)</w:t>
       </w:r>
     </w:p>
@@ -1078,13 +1077,18 @@
         </w:numPr>
         <w:jc w:val="both"/>
         <w:rPr>
-          <w:sz w:val="24"/>
-          <w:szCs w:val="24"/>
-        </w:rPr>
-      </w:pPr>
-      <w:r>
-        <w:rPr>
-          <w:noProof/>
+          <w:b/>
+          <w:noProof/>
+          <w:color w:val="00B050"/>
+          <w:sz w:val="24"/>
+          <w:szCs w:val="24"/>
+        </w:rPr>
+      </w:pPr>
+      <w:r>
+        <w:rPr>
+          <w:b/>
+          <w:noProof/>
+          <w:color w:val="00B050"/>
           <w:sz w:val="24"/>
           <w:szCs w:val="24"/>
         </w:rPr>
@@ -1100,13 +1104,18 @@
         </w:numPr>
         <w:jc w:val="both"/>
         <w:rPr>
-          <w:sz w:val="24"/>
-          <w:szCs w:val="24"/>
-        </w:rPr>
-      </w:pPr>
-      <w:r>
-        <w:rPr>
-          <w:noProof/>
+          <w:b/>
+          <w:noProof/>
+          <w:color w:val="00B050"/>
+          <w:sz w:val="24"/>
+          <w:szCs w:val="24"/>
+        </w:rPr>
+      </w:pPr>
+      <w:r>
+        <w:rPr>
+          <w:b/>
+          <w:noProof/>
+          <w:color w:val="00B050"/>
           <w:sz w:val="24"/>
           <w:szCs w:val="24"/>
         </w:rPr>
@@ -3163,7 +3172,7 @@
   <a:extraClrSchemeLst/>
   <a:extLst>
     <a:ext uri="{05A4C25C-085E-4340-85A3-A5531E510DB2}">
-      <thm15:themeFamily xmlns:thm15="http://schemas.microsoft.com/office/thememl/2012/main" xmlns="" name="Office Theme" id="{62F939B6-93AF-4DB8-9C6B-D6C7DFDC589F}" vid="{4A3C46E8-61CC-4603-A589-7422A47A8E4A}"/>
+      <thm15:themeFamily xmlns="" xmlns:thm15="http://schemas.microsoft.com/office/thememl/2012/main" name="Office Theme" id="{62F939B6-93AF-4DB8-9C6B-D6C7DFDC589F}" vid="{4A3C46E8-61CC-4603-A589-7422A47A8E4A}"/>
     </a:ext>
   </a:extLst>
 </a:theme>

</xml_diff>